<commit_message>
Update 9/16/2023 8:19AM EST
Updates as of 8:19AM EST on 9/16/2023.
</commit_message>
<xml_diff>
--- a/TREASON PREVENTION SECURITY SYSTEMS/20230916 - Global United Defense, Inc. - Treason Prevention Security Systems - v1.0.1.1.docx
+++ b/TREASON PREVENTION SECURITY SYSTEMS/20230916 - Global United Defense, Inc. - Treason Prevention Security Systems - v1.0.1.1.docx
@@ -191,7 +191,7 @@
           <w:sz w:val="28"/>
           <w:szCs w:val="28"/>
         </w:rPr>
-        <w:t>9/16/2023 7:28:04 AM</w:t>
+        <w:t>9/16/2023 7:48:19 AM</w:t>
       </w:r>
     </w:p>
     <w:p>
@@ -1406,15 +1406,7 @@
           <w:bCs/>
           <w:color w:val="FF0000"/>
         </w:rPr>
-        <w:t>CORPORATE</w:t>
-      </w:r>
-      <w:r>
-        <w:rPr>
-          <w:b/>
-          <w:bCs/>
-          <w:color w:val="FF0000"/>
-        </w:rPr>
-        <w:t xml:space="preserve"> </w:t>
+        <w:t xml:space="preserve">CORPORATE </w:t>
       </w:r>
       <w:proofErr w:type="gramStart"/>
       <w:r>
@@ -1538,23 +1530,7 @@
           <w:bCs/>
           <w:color w:val="FF0000"/>
         </w:rPr>
-        <w:t xml:space="preserve">COURT </w:t>
-      </w:r>
-      <w:r>
-        <w:rPr>
-          <w:b/>
-          <w:bCs/>
-          <w:color w:val="FF0000"/>
-        </w:rPr>
-        <w:t>ACTION</w:t>
-      </w:r>
-      <w:r>
-        <w:rPr>
-          <w:b/>
-          <w:bCs/>
-          <w:color w:val="FF0000"/>
-        </w:rPr>
-        <w:t xml:space="preserve"> </w:t>
+        <w:t xml:space="preserve">COURT ACTION </w:t>
       </w:r>
       <w:proofErr w:type="gramStart"/>
       <w:r>
@@ -1729,15 +1705,7 @@
           <w:bCs/>
           <w:color w:val="FF0000"/>
         </w:rPr>
-        <w:t>CYCLIC</w:t>
-      </w:r>
-      <w:r>
-        <w:rPr>
-          <w:b/>
-          <w:bCs/>
-          <w:color w:val="FF0000"/>
-        </w:rPr>
-        <w:t xml:space="preserve"> </w:t>
+        <w:t xml:space="preserve">CYCLIC </w:t>
       </w:r>
       <w:proofErr w:type="gramStart"/>
       <w:r>
@@ -1985,15 +1953,7 @@
           <w:bCs/>
           <w:color w:val="FF0000"/>
         </w:rPr>
-        <w:t>E</w:t>
-      </w:r>
-      <w:r>
-        <w:rPr>
-          <w:b/>
-          <w:bCs/>
-          <w:color w:val="FF0000"/>
-        </w:rPr>
-        <w:t>CONOMIC</w:t>
+        <w:t>ECONOMIC</w:t>
       </w:r>
       <w:r>
         <w:rPr>
@@ -2307,15 +2267,7 @@
           <w:bCs/>
           <w:color w:val="FF0000"/>
         </w:rPr>
-        <w:t>EXTERNAL</w:t>
-      </w:r>
-      <w:r>
-        <w:rPr>
-          <w:b/>
-          <w:bCs/>
-          <w:color w:val="FF0000"/>
-        </w:rPr>
-        <w:t>-INTERNAL</w:t>
+        <w:t>EXTERNAL-INTERNAL</w:t>
       </w:r>
       <w:r>
         <w:rPr>
@@ -3482,15 +3434,7 @@
           <w:bCs/>
           <w:color w:val="FF0000"/>
         </w:rPr>
-        <w:t>INTERNAL-</w:t>
-      </w:r>
-      <w:r>
-        <w:rPr>
-          <w:b/>
-          <w:bCs/>
-          <w:color w:val="FF0000"/>
-        </w:rPr>
-        <w:t>EXTERNAL</w:t>
+        <w:t>INTERNAL-EXTERNAL</w:t>
       </w:r>
       <w:r>
         <w:rPr>
@@ -3680,15 +3624,7 @@
           <w:bCs/>
           <w:color w:val="FF0000"/>
         </w:rPr>
-        <w:t>JUDICIAL</w:t>
-      </w:r>
-      <w:r>
-        <w:rPr>
-          <w:b/>
-          <w:bCs/>
-          <w:color w:val="FF0000"/>
-        </w:rPr>
-        <w:t xml:space="preserve"> BRANCH</w:t>
+        <w:t>JUDICIAL BRANCH</w:t>
       </w:r>
       <w:r>
         <w:rPr>
@@ -5053,15 +4989,7 @@
           <w:bCs/>
           <w:color w:val="FF0000"/>
         </w:rPr>
-        <w:t>RECURSIVE</w:t>
-      </w:r>
-      <w:r>
-        <w:rPr>
-          <w:b/>
-          <w:bCs/>
-          <w:color w:val="FF0000"/>
-        </w:rPr>
-        <w:t xml:space="preserve"> </w:t>
+        <w:t xml:space="preserve">RECURSIVE </w:t>
       </w:r>
       <w:proofErr w:type="gramStart"/>
       <w:r>
@@ -5267,23 +5195,7 @@
           <w:bCs/>
           <w:color w:val="FF0000"/>
         </w:rPr>
-        <w:t>RE</w:t>
-      </w:r>
-      <w:r>
-        <w:rPr>
-          <w:b/>
-          <w:bCs/>
-          <w:color w:val="FF0000"/>
-        </w:rPr>
-        <w:t>-OCCURRING</w:t>
-      </w:r>
-      <w:r>
-        <w:rPr>
-          <w:b/>
-          <w:bCs/>
-          <w:color w:val="FF0000"/>
-        </w:rPr>
-        <w:t xml:space="preserve"> </w:t>
+        <w:t xml:space="preserve">RE-OCCURRING </w:t>
       </w:r>
       <w:proofErr w:type="gramStart"/>
       <w:r>
@@ -6263,7 +6175,147 @@
           <w:bCs/>
           <w:color w:val="FF0000"/>
         </w:rPr>
+        <w:t>IN</w:t>
+      </w:r>
+      <w:r>
+        <w:rPr>
+          <w:b/>
+          <w:bCs/>
+          <w:color w:val="FF0000"/>
+        </w:rPr>
+        <w:t>DIVIDUAL</w:t>
+      </w:r>
+      <w:r>
+        <w:rPr>
+          <w:b/>
+          <w:bCs/>
+        </w:rPr>
+        <w:t>;</w:t>
+      </w:r>
+      <w:proofErr w:type="gramEnd"/>
+    </w:p>
+    <w:p>
+      <w:pPr>
+        <w:ind w:left="360"/>
+        <w:jc w:val="both"/>
+        <w:rPr>
+          <w:b/>
+          <w:bCs/>
+        </w:rPr>
+      </w:pPr>
+      <w:r>
+        <w:tab/>
+      </w:r>
+      <w:r>
+        <w:rPr>
+          <w:u w:val="single"/>
+        </w:rPr>
+        <w:t>PREVENTION SECURITY SYSTEM</w:t>
+      </w:r>
+      <w:r>
+        <w:t>:</w:t>
+      </w:r>
+      <w:r>
+        <w:t xml:space="preserve"> </w:t>
+      </w:r>
+      <w:r>
+        <w:rPr>
+          <w:b/>
+          <w:bCs/>
+          <w:color w:val="FF0000"/>
+        </w:rPr>
+        <w:t xml:space="preserve">ANY </w:t>
+      </w:r>
+      <w:r>
+        <w:rPr>
+          <w:b/>
+          <w:bCs/>
+          <w:color w:val="FF0000"/>
+        </w:rPr>
+        <w:t>TREASO</w:t>
+      </w:r>
+      <w:r>
+        <w:rPr>
+          <w:b/>
+          <w:bCs/>
+          <w:color w:val="FF0000"/>
+        </w:rPr>
+        <w:t xml:space="preserve">NOUS </w:t>
+      </w:r>
+      <w:proofErr w:type="gramStart"/>
+      <w:r>
+        <w:rPr>
+          <w:b/>
+          <w:bCs/>
+          <w:color w:val="FF0000"/>
+        </w:rPr>
         <w:t>INVESTIGATION</w:t>
+      </w:r>
+      <w:r>
+        <w:rPr>
+          <w:b/>
+          <w:bCs/>
+        </w:rPr>
+        <w:t>;</w:t>
+      </w:r>
+      <w:proofErr w:type="gramEnd"/>
+    </w:p>
+    <w:p>
+      <w:pPr>
+        <w:ind w:left="360"/>
+        <w:jc w:val="both"/>
+        <w:rPr>
+          <w:b/>
+          <w:bCs/>
+        </w:rPr>
+      </w:pPr>
+      <w:r>
+        <w:tab/>
+      </w:r>
+      <w:r>
+        <w:rPr>
+          <w:u w:val="single"/>
+        </w:rPr>
+        <w:t>PREVENTION SECURITY SYSTEM</w:t>
+      </w:r>
+      <w:r>
+        <w:t>:</w:t>
+      </w:r>
+      <w:r>
+        <w:t xml:space="preserve"> </w:t>
+      </w:r>
+      <w:r>
+        <w:rPr>
+          <w:b/>
+          <w:bCs/>
+          <w:color w:val="FF0000"/>
+        </w:rPr>
+        <w:t xml:space="preserve">ANY </w:t>
+      </w:r>
+      <w:r>
+        <w:rPr>
+          <w:b/>
+          <w:bCs/>
+          <w:color w:val="FF0000"/>
+        </w:rPr>
+        <w:t>TREASO</w:t>
+      </w:r>
+      <w:r>
+        <w:rPr>
+          <w:b/>
+          <w:bCs/>
+          <w:color w:val="FF0000"/>
+        </w:rPr>
+        <w:t xml:space="preserve">NOUS </w:t>
+      </w:r>
+      <w:proofErr w:type="gramStart"/>
+      <w:r>
+        <w:rPr>
+          <w:b/>
+          <w:bCs/>
+          <w:color w:val="FF0000"/>
+        </w:rPr>
+        <w:t>ORGANIZATION</w:t>
       </w:r>
       <w:r>
         <w:rPr>

</xml_diff>